<commit_message>
Update Samenwerkingsovereenkomst Project 5.docx
</commit_message>
<xml_diff>
--- a/Opleverset_Project_5-6/Manage_&_Control/Samenwerkingsovereenkomst Project 5.docx
+++ b/Opleverset_Project_5-6/Manage_&_Control/Samenwerkingsovereenkomst Project 5.docx
@@ -94,7 +94,6 @@
                 <w:szCs w:val="22"/>
               </w:rPr>
             </w:pPr>
-            <w:proofErr w:type="spellStart"/>
             <w:r>
               <w:rPr>
                 <w:sz w:val="22"/>
@@ -102,7 +101,6 @@
               </w:rPr>
               <w:t>Emailadress</w:t>
             </w:r>
-            <w:proofErr w:type="spellEnd"/>
           </w:p>
         </w:tc>
       </w:tr>
@@ -192,6 +190,13 @@
                 <w:szCs w:val="22"/>
               </w:rPr>
             </w:pPr>
+            <w:r>
+              <w:rPr>
+                <w:sz w:val="22"/>
+                <w:szCs w:val="22"/>
+              </w:rPr>
+              <w:t>Fabio Wolthuis</w:t>
+            </w:r>
           </w:p>
         </w:tc>
         <w:tc>
@@ -242,6 +247,20 @@
                 <w:szCs w:val="22"/>
               </w:rPr>
             </w:pPr>
+            <w:r>
+              <w:rPr>
+                <w:sz w:val="22"/>
+                <w:szCs w:val="22"/>
+              </w:rPr>
+              <w:t xml:space="preserve">Dennis </w:t>
+            </w:r>
+            <w:r>
+              <w:rPr>
+                <w:sz w:val="22"/>
+                <w:szCs w:val="22"/>
+              </w:rPr>
+              <w:t>Zejnilović</w:t>
+            </w:r>
           </w:p>
         </w:tc>
         <w:tc>
@@ -292,6 +311,13 @@
                 <w:szCs w:val="22"/>
               </w:rPr>
             </w:pPr>
+            <w:r>
+              <w:rPr>
+                <w:sz w:val="22"/>
+                <w:szCs w:val="22"/>
+              </w:rPr>
+              <w:t>Ali Haimed</w:t>
+            </w:r>
           </w:p>
         </w:tc>
         <w:tc>
@@ -336,6 +362,1419 @@
         <w:rPr>
           <w:sz w:val="32"/>
           <w:szCs w:val="32"/>
+        </w:rPr>
+      </w:pPr>
+    </w:p>
+    <w:p>
+      <w:pPr>
+        <w:tabs>
+          <w:tab w:val="left" w:pos="2595"/>
+        </w:tabs>
+        <w:rPr>
+          <w:sz w:val="22"/>
+          <w:szCs w:val="22"/>
+        </w:rPr>
+      </w:pPr>
+      <w:r>
+        <w:rPr>
+          <w:sz w:val="22"/>
+          <w:szCs w:val="22"/>
+        </w:rPr>
+        <w:t>Gezamelijke ambitie</w:t>
+      </w:r>
+      <w:r>
+        <w:rPr>
+          <w:sz w:val="22"/>
+          <w:szCs w:val="22"/>
+        </w:rPr>
+        <w:t>:</w:t>
+      </w:r>
+    </w:p>
+    <w:p>
+      <w:pPr>
+        <w:tabs>
+          <w:tab w:val="left" w:pos="2595"/>
+        </w:tabs>
+        <w:rPr>
+          <w:sz w:val="22"/>
+          <w:szCs w:val="22"/>
+        </w:rPr>
+      </w:pPr>
+    </w:p>
+    <w:p>
+      <w:pPr>
+        <w:tabs>
+          <w:tab w:val="left" w:pos="2595"/>
+        </w:tabs>
+        <w:rPr>
+          <w:sz w:val="22"/>
+          <w:szCs w:val="22"/>
+        </w:rPr>
+      </w:pPr>
+    </w:p>
+    <w:p>
+      <w:pPr>
+        <w:tabs>
+          <w:tab w:val="left" w:pos="2595"/>
+        </w:tabs>
+        <w:rPr>
+          <w:sz w:val="22"/>
+          <w:szCs w:val="22"/>
+        </w:rPr>
+      </w:pPr>
+      <w:r>
+        <w:rPr>
+          <w:sz w:val="22"/>
+          <w:szCs w:val="22"/>
+        </w:rPr>
+        <w:t>Wie wilt met wat bezig zijn</w:t>
+      </w:r>
+      <w:r>
+        <w:rPr>
+          <w:sz w:val="22"/>
+          <w:szCs w:val="22"/>
+        </w:rPr>
+        <w:t>:</w:t>
+      </w:r>
+    </w:p>
+    <w:tbl>
+      <w:tblPr>
+        <w:tblStyle w:val="Tabelraster"/>
+        <w:tblW w:w="0" w:type="auto"/>
+        <w:tblLook w:val="04A0" w:firstRow="1" w:lastRow="0" w:firstColumn="1" w:lastColumn="0" w:noHBand="0" w:noVBand="1"/>
+      </w:tblPr>
+      <w:tblGrid>
+        <w:gridCol w:w="2265"/>
+        <w:gridCol w:w="2265"/>
+        <w:gridCol w:w="2266"/>
+        <w:gridCol w:w="2266"/>
+      </w:tblGrid>
+      <w:tr>
+        <w:tc>
+          <w:tcPr>
+            <w:tcW w:w="2265" w:type="dxa"/>
+          </w:tcPr>
+          <w:p>
+            <w:pPr>
+              <w:tabs>
+                <w:tab w:val="left" w:pos="2595"/>
+              </w:tabs>
+              <w:rPr>
+                <w:sz w:val="22"/>
+                <w:szCs w:val="22"/>
+              </w:rPr>
+            </w:pPr>
+            <w:r>
+              <w:rPr>
+                <w:sz w:val="22"/>
+                <w:szCs w:val="22"/>
+              </w:rPr>
+              <w:t>Programmeren</w:t>
+            </w:r>
+          </w:p>
+        </w:tc>
+        <w:tc>
+          <w:tcPr>
+            <w:tcW w:w="2265" w:type="dxa"/>
+          </w:tcPr>
+          <w:p>
+            <w:pPr>
+              <w:tabs>
+                <w:tab w:val="left" w:pos="2595"/>
+              </w:tabs>
+              <w:rPr>
+                <w:sz w:val="22"/>
+                <w:szCs w:val="22"/>
+              </w:rPr>
+            </w:pPr>
+            <w:r>
+              <w:rPr>
+                <w:sz w:val="22"/>
+                <w:szCs w:val="22"/>
+              </w:rPr>
+              <w:t>Ontwerpen</w:t>
+            </w:r>
+          </w:p>
+        </w:tc>
+        <w:tc>
+          <w:tcPr>
+            <w:tcW w:w="2266" w:type="dxa"/>
+          </w:tcPr>
+          <w:p>
+            <w:pPr>
+              <w:tabs>
+                <w:tab w:val="left" w:pos="2595"/>
+              </w:tabs>
+              <w:rPr>
+                <w:sz w:val="22"/>
+                <w:szCs w:val="22"/>
+              </w:rPr>
+            </w:pPr>
+            <w:r>
+              <w:rPr>
+                <w:sz w:val="22"/>
+                <w:szCs w:val="22"/>
+              </w:rPr>
+              <w:t>Hardware</w:t>
+            </w:r>
+          </w:p>
+        </w:tc>
+        <w:tc>
+          <w:tcPr>
+            <w:tcW w:w="2266" w:type="dxa"/>
+          </w:tcPr>
+          <w:p>
+            <w:pPr>
+              <w:tabs>
+                <w:tab w:val="left" w:pos="2595"/>
+              </w:tabs>
+              <w:rPr>
+                <w:sz w:val="22"/>
+                <w:szCs w:val="22"/>
+              </w:rPr>
+            </w:pPr>
+            <w:r>
+              <w:rPr>
+                <w:sz w:val="22"/>
+                <w:szCs w:val="22"/>
+              </w:rPr>
+              <w:t>Plannen</w:t>
+            </w:r>
+          </w:p>
+        </w:tc>
+      </w:tr>
+      <w:tr>
+        <w:tc>
+          <w:tcPr>
+            <w:tcW w:w="2265" w:type="dxa"/>
+          </w:tcPr>
+          <w:p>
+            <w:pPr>
+              <w:tabs>
+                <w:tab w:val="left" w:pos="2595"/>
+              </w:tabs>
+              <w:rPr>
+                <w:sz w:val="22"/>
+                <w:szCs w:val="22"/>
+              </w:rPr>
+            </w:pPr>
+            <w:r>
+              <w:rPr>
+                <w:sz w:val="22"/>
+                <w:szCs w:val="22"/>
+              </w:rPr>
+              <w:t>1.</w:t>
+            </w:r>
+          </w:p>
+          <w:p>
+            <w:pPr>
+              <w:tabs>
+                <w:tab w:val="left" w:pos="2595"/>
+              </w:tabs>
+              <w:rPr>
+                <w:sz w:val="22"/>
+                <w:szCs w:val="22"/>
+              </w:rPr>
+            </w:pPr>
+            <w:r>
+              <w:rPr>
+                <w:sz w:val="22"/>
+                <w:szCs w:val="22"/>
+              </w:rPr>
+              <w:t>2.</w:t>
+            </w:r>
+          </w:p>
+          <w:p>
+            <w:pPr>
+              <w:tabs>
+                <w:tab w:val="left" w:pos="2595"/>
+              </w:tabs>
+              <w:rPr>
+                <w:sz w:val="22"/>
+                <w:szCs w:val="22"/>
+              </w:rPr>
+            </w:pPr>
+            <w:r>
+              <w:rPr>
+                <w:sz w:val="22"/>
+                <w:szCs w:val="22"/>
+              </w:rPr>
+              <w:t>3.</w:t>
+            </w:r>
+          </w:p>
+          <w:p>
+            <w:pPr>
+              <w:tabs>
+                <w:tab w:val="left" w:pos="2595"/>
+              </w:tabs>
+              <w:rPr>
+                <w:sz w:val="22"/>
+                <w:szCs w:val="22"/>
+              </w:rPr>
+            </w:pPr>
+            <w:r>
+              <w:rPr>
+                <w:sz w:val="22"/>
+                <w:szCs w:val="22"/>
+              </w:rPr>
+              <w:t>4.</w:t>
+            </w:r>
+          </w:p>
+        </w:tc>
+        <w:tc>
+          <w:tcPr>
+            <w:tcW w:w="2265" w:type="dxa"/>
+          </w:tcPr>
+          <w:p>
+            <w:pPr>
+              <w:tabs>
+                <w:tab w:val="left" w:pos="2595"/>
+              </w:tabs>
+              <w:rPr>
+                <w:sz w:val="22"/>
+                <w:szCs w:val="22"/>
+              </w:rPr>
+            </w:pPr>
+            <w:r>
+              <w:rPr>
+                <w:sz w:val="22"/>
+                <w:szCs w:val="22"/>
+              </w:rPr>
+              <w:t>1.</w:t>
+            </w:r>
+          </w:p>
+          <w:p>
+            <w:pPr>
+              <w:tabs>
+                <w:tab w:val="left" w:pos="2595"/>
+              </w:tabs>
+              <w:rPr>
+                <w:sz w:val="22"/>
+                <w:szCs w:val="22"/>
+              </w:rPr>
+            </w:pPr>
+            <w:r>
+              <w:rPr>
+                <w:sz w:val="22"/>
+                <w:szCs w:val="22"/>
+              </w:rPr>
+              <w:t>2.</w:t>
+            </w:r>
+          </w:p>
+          <w:p>
+            <w:pPr>
+              <w:tabs>
+                <w:tab w:val="left" w:pos="2595"/>
+              </w:tabs>
+              <w:rPr>
+                <w:sz w:val="22"/>
+                <w:szCs w:val="22"/>
+              </w:rPr>
+            </w:pPr>
+            <w:r>
+              <w:rPr>
+                <w:sz w:val="22"/>
+                <w:szCs w:val="22"/>
+              </w:rPr>
+              <w:t>3.</w:t>
+            </w:r>
+          </w:p>
+          <w:p>
+            <w:pPr>
+              <w:tabs>
+                <w:tab w:val="left" w:pos="2595"/>
+              </w:tabs>
+              <w:rPr>
+                <w:sz w:val="22"/>
+                <w:szCs w:val="22"/>
+              </w:rPr>
+            </w:pPr>
+            <w:r>
+              <w:rPr>
+                <w:sz w:val="22"/>
+                <w:szCs w:val="22"/>
+              </w:rPr>
+              <w:t>4.</w:t>
+            </w:r>
+          </w:p>
+        </w:tc>
+        <w:tc>
+          <w:tcPr>
+            <w:tcW w:w="2266" w:type="dxa"/>
+          </w:tcPr>
+          <w:p>
+            <w:pPr>
+              <w:tabs>
+                <w:tab w:val="left" w:pos="2595"/>
+              </w:tabs>
+              <w:rPr>
+                <w:sz w:val="22"/>
+                <w:szCs w:val="22"/>
+              </w:rPr>
+            </w:pPr>
+            <w:r>
+              <w:rPr>
+                <w:sz w:val="22"/>
+                <w:szCs w:val="22"/>
+              </w:rPr>
+              <w:t>1.</w:t>
+            </w:r>
+          </w:p>
+          <w:p>
+            <w:pPr>
+              <w:tabs>
+                <w:tab w:val="left" w:pos="2595"/>
+              </w:tabs>
+              <w:rPr>
+                <w:sz w:val="22"/>
+                <w:szCs w:val="22"/>
+              </w:rPr>
+            </w:pPr>
+            <w:r>
+              <w:rPr>
+                <w:sz w:val="22"/>
+                <w:szCs w:val="22"/>
+              </w:rPr>
+              <w:t>2.</w:t>
+            </w:r>
+          </w:p>
+          <w:p>
+            <w:pPr>
+              <w:tabs>
+                <w:tab w:val="left" w:pos="2595"/>
+              </w:tabs>
+              <w:rPr>
+                <w:sz w:val="22"/>
+                <w:szCs w:val="22"/>
+              </w:rPr>
+            </w:pPr>
+            <w:r>
+              <w:rPr>
+                <w:sz w:val="22"/>
+                <w:szCs w:val="22"/>
+              </w:rPr>
+              <w:t>3.</w:t>
+            </w:r>
+          </w:p>
+          <w:p>
+            <w:pPr>
+              <w:tabs>
+                <w:tab w:val="left" w:pos="2595"/>
+              </w:tabs>
+              <w:rPr>
+                <w:sz w:val="22"/>
+                <w:szCs w:val="22"/>
+              </w:rPr>
+            </w:pPr>
+            <w:r>
+              <w:rPr>
+                <w:sz w:val="22"/>
+                <w:szCs w:val="22"/>
+              </w:rPr>
+              <w:t>4.</w:t>
+            </w:r>
+          </w:p>
+        </w:tc>
+        <w:tc>
+          <w:tcPr>
+            <w:tcW w:w="2266" w:type="dxa"/>
+          </w:tcPr>
+          <w:p>
+            <w:pPr>
+              <w:tabs>
+                <w:tab w:val="left" w:pos="2595"/>
+              </w:tabs>
+              <w:rPr>
+                <w:sz w:val="22"/>
+                <w:szCs w:val="22"/>
+              </w:rPr>
+            </w:pPr>
+            <w:r>
+              <w:rPr>
+                <w:sz w:val="22"/>
+                <w:szCs w:val="22"/>
+              </w:rPr>
+              <w:t>1.</w:t>
+            </w:r>
+          </w:p>
+          <w:p>
+            <w:pPr>
+              <w:tabs>
+                <w:tab w:val="left" w:pos="2595"/>
+              </w:tabs>
+              <w:rPr>
+                <w:sz w:val="22"/>
+                <w:szCs w:val="22"/>
+              </w:rPr>
+            </w:pPr>
+            <w:r>
+              <w:rPr>
+                <w:sz w:val="22"/>
+                <w:szCs w:val="22"/>
+              </w:rPr>
+              <w:t>2.</w:t>
+            </w:r>
+          </w:p>
+          <w:p>
+            <w:pPr>
+              <w:tabs>
+                <w:tab w:val="left" w:pos="2595"/>
+              </w:tabs>
+              <w:rPr>
+                <w:sz w:val="22"/>
+                <w:szCs w:val="22"/>
+              </w:rPr>
+            </w:pPr>
+            <w:r>
+              <w:rPr>
+                <w:sz w:val="22"/>
+                <w:szCs w:val="22"/>
+              </w:rPr>
+              <w:t>3.</w:t>
+            </w:r>
+          </w:p>
+          <w:p>
+            <w:pPr>
+              <w:tabs>
+                <w:tab w:val="left" w:pos="2595"/>
+              </w:tabs>
+              <w:rPr>
+                <w:sz w:val="22"/>
+                <w:szCs w:val="22"/>
+              </w:rPr>
+            </w:pPr>
+            <w:r>
+              <w:rPr>
+                <w:sz w:val="22"/>
+                <w:szCs w:val="22"/>
+              </w:rPr>
+              <w:t>4.</w:t>
+            </w:r>
+          </w:p>
+        </w:tc>
+      </w:tr>
+      <w:tr>
+        <w:tc>
+          <w:tcPr>
+            <w:tcW w:w="2265" w:type="dxa"/>
+          </w:tcPr>
+          <w:p>
+            <w:pPr>
+              <w:tabs>
+                <w:tab w:val="left" w:pos="2595"/>
+              </w:tabs>
+              <w:rPr>
+                <w:sz w:val="22"/>
+                <w:szCs w:val="22"/>
+              </w:rPr>
+            </w:pPr>
+            <w:r>
+              <w:rPr>
+                <w:sz w:val="22"/>
+                <w:szCs w:val="22"/>
+              </w:rPr>
+              <w:t>Document</w:t>
+            </w:r>
+          </w:p>
+        </w:tc>
+        <w:tc>
+          <w:tcPr>
+            <w:tcW w:w="2265" w:type="dxa"/>
+          </w:tcPr>
+          <w:p>
+            <w:pPr>
+              <w:tabs>
+                <w:tab w:val="left" w:pos="2595"/>
+              </w:tabs>
+              <w:rPr>
+                <w:sz w:val="22"/>
+                <w:szCs w:val="22"/>
+              </w:rPr>
+            </w:pPr>
+            <w:r>
+              <w:rPr>
+                <w:sz w:val="22"/>
+                <w:szCs w:val="22"/>
+              </w:rPr>
+              <w:t>Co</w:t>
+            </w:r>
+            <w:r>
+              <w:rPr>
+                <w:sz w:val="22"/>
+                <w:szCs w:val="22"/>
+              </w:rPr>
+              <w:t>ordinatie</w:t>
+            </w:r>
+          </w:p>
+        </w:tc>
+        <w:tc>
+          <w:tcPr>
+            <w:tcW w:w="2266" w:type="dxa"/>
+          </w:tcPr>
+          <w:p>
+            <w:pPr>
+              <w:tabs>
+                <w:tab w:val="left" w:pos="2595"/>
+              </w:tabs>
+              <w:rPr>
+                <w:sz w:val="22"/>
+                <w:szCs w:val="22"/>
+              </w:rPr>
+            </w:pPr>
+            <w:r>
+              <w:rPr>
+                <w:sz w:val="22"/>
+                <w:szCs w:val="22"/>
+              </w:rPr>
+              <w:t>Onderzoeken</w:t>
+            </w:r>
+          </w:p>
+        </w:tc>
+        <w:tc>
+          <w:tcPr>
+            <w:tcW w:w="2266" w:type="dxa"/>
+          </w:tcPr>
+          <w:p>
+            <w:pPr>
+              <w:tabs>
+                <w:tab w:val="left" w:pos="2595"/>
+              </w:tabs>
+              <w:rPr>
+                <w:sz w:val="22"/>
+                <w:szCs w:val="22"/>
+              </w:rPr>
+            </w:pPr>
+          </w:p>
+        </w:tc>
+      </w:tr>
+      <w:tr>
+        <w:tc>
+          <w:tcPr>
+            <w:tcW w:w="2265" w:type="dxa"/>
+          </w:tcPr>
+          <w:p>
+            <w:pPr>
+              <w:tabs>
+                <w:tab w:val="left" w:pos="2595"/>
+              </w:tabs>
+              <w:rPr>
+                <w:sz w:val="22"/>
+                <w:szCs w:val="22"/>
+              </w:rPr>
+            </w:pPr>
+            <w:r>
+              <w:rPr>
+                <w:sz w:val="22"/>
+                <w:szCs w:val="22"/>
+              </w:rPr>
+              <w:t>1.</w:t>
+            </w:r>
+          </w:p>
+          <w:p>
+            <w:pPr>
+              <w:tabs>
+                <w:tab w:val="left" w:pos="2595"/>
+              </w:tabs>
+              <w:rPr>
+                <w:sz w:val="22"/>
+                <w:szCs w:val="22"/>
+              </w:rPr>
+            </w:pPr>
+            <w:r>
+              <w:rPr>
+                <w:sz w:val="22"/>
+                <w:szCs w:val="22"/>
+              </w:rPr>
+              <w:t>2.</w:t>
+            </w:r>
+          </w:p>
+          <w:p>
+            <w:pPr>
+              <w:tabs>
+                <w:tab w:val="left" w:pos="2595"/>
+              </w:tabs>
+              <w:rPr>
+                <w:sz w:val="22"/>
+                <w:szCs w:val="22"/>
+              </w:rPr>
+            </w:pPr>
+            <w:r>
+              <w:rPr>
+                <w:sz w:val="22"/>
+                <w:szCs w:val="22"/>
+              </w:rPr>
+              <w:t>3.</w:t>
+            </w:r>
+          </w:p>
+          <w:p>
+            <w:pPr>
+              <w:tabs>
+                <w:tab w:val="left" w:pos="2595"/>
+              </w:tabs>
+              <w:rPr>
+                <w:sz w:val="22"/>
+                <w:szCs w:val="22"/>
+              </w:rPr>
+            </w:pPr>
+            <w:r>
+              <w:rPr>
+                <w:sz w:val="22"/>
+                <w:szCs w:val="22"/>
+              </w:rPr>
+              <w:t>4.</w:t>
+            </w:r>
+          </w:p>
+        </w:tc>
+        <w:tc>
+          <w:tcPr>
+            <w:tcW w:w="2265" w:type="dxa"/>
+          </w:tcPr>
+          <w:p>
+            <w:pPr>
+              <w:tabs>
+                <w:tab w:val="left" w:pos="2595"/>
+              </w:tabs>
+              <w:rPr>
+                <w:sz w:val="22"/>
+                <w:szCs w:val="22"/>
+              </w:rPr>
+            </w:pPr>
+            <w:r>
+              <w:rPr>
+                <w:sz w:val="22"/>
+                <w:szCs w:val="22"/>
+              </w:rPr>
+              <w:t>1.</w:t>
+            </w:r>
+          </w:p>
+          <w:p>
+            <w:pPr>
+              <w:tabs>
+                <w:tab w:val="left" w:pos="2595"/>
+              </w:tabs>
+              <w:rPr>
+                <w:sz w:val="22"/>
+                <w:szCs w:val="22"/>
+              </w:rPr>
+            </w:pPr>
+            <w:r>
+              <w:rPr>
+                <w:sz w:val="22"/>
+                <w:szCs w:val="22"/>
+              </w:rPr>
+              <w:t>2.</w:t>
+            </w:r>
+          </w:p>
+          <w:p>
+            <w:pPr>
+              <w:tabs>
+                <w:tab w:val="left" w:pos="2595"/>
+              </w:tabs>
+              <w:rPr>
+                <w:sz w:val="22"/>
+                <w:szCs w:val="22"/>
+              </w:rPr>
+            </w:pPr>
+            <w:r>
+              <w:rPr>
+                <w:sz w:val="22"/>
+                <w:szCs w:val="22"/>
+              </w:rPr>
+              <w:t>3.</w:t>
+            </w:r>
+          </w:p>
+          <w:p>
+            <w:pPr>
+              <w:tabs>
+                <w:tab w:val="left" w:pos="2595"/>
+              </w:tabs>
+              <w:rPr>
+                <w:sz w:val="22"/>
+                <w:szCs w:val="22"/>
+              </w:rPr>
+            </w:pPr>
+            <w:r>
+              <w:rPr>
+                <w:sz w:val="22"/>
+                <w:szCs w:val="22"/>
+              </w:rPr>
+              <w:t>4.</w:t>
+            </w:r>
+          </w:p>
+        </w:tc>
+        <w:tc>
+          <w:tcPr>
+            <w:tcW w:w="2266" w:type="dxa"/>
+          </w:tcPr>
+          <w:p>
+            <w:pPr>
+              <w:tabs>
+                <w:tab w:val="left" w:pos="2595"/>
+              </w:tabs>
+              <w:rPr>
+                <w:sz w:val="22"/>
+                <w:szCs w:val="22"/>
+              </w:rPr>
+            </w:pPr>
+            <w:r>
+              <w:rPr>
+                <w:sz w:val="22"/>
+                <w:szCs w:val="22"/>
+              </w:rPr>
+              <w:t>1.</w:t>
+            </w:r>
+          </w:p>
+          <w:p>
+            <w:pPr>
+              <w:tabs>
+                <w:tab w:val="left" w:pos="2595"/>
+              </w:tabs>
+              <w:rPr>
+                <w:sz w:val="22"/>
+                <w:szCs w:val="22"/>
+              </w:rPr>
+            </w:pPr>
+            <w:r>
+              <w:rPr>
+                <w:sz w:val="22"/>
+                <w:szCs w:val="22"/>
+              </w:rPr>
+              <w:t>2.</w:t>
+            </w:r>
+          </w:p>
+          <w:p>
+            <w:pPr>
+              <w:tabs>
+                <w:tab w:val="left" w:pos="2595"/>
+              </w:tabs>
+              <w:rPr>
+                <w:sz w:val="22"/>
+                <w:szCs w:val="22"/>
+              </w:rPr>
+            </w:pPr>
+            <w:r>
+              <w:rPr>
+                <w:sz w:val="22"/>
+                <w:szCs w:val="22"/>
+              </w:rPr>
+              <w:t>3.</w:t>
+            </w:r>
+          </w:p>
+          <w:p>
+            <w:pPr>
+              <w:tabs>
+                <w:tab w:val="left" w:pos="2595"/>
+              </w:tabs>
+              <w:rPr>
+                <w:sz w:val="22"/>
+                <w:szCs w:val="22"/>
+              </w:rPr>
+            </w:pPr>
+            <w:r>
+              <w:rPr>
+                <w:sz w:val="22"/>
+                <w:szCs w:val="22"/>
+              </w:rPr>
+              <w:t>4.</w:t>
+            </w:r>
+          </w:p>
+        </w:tc>
+        <w:tc>
+          <w:tcPr>
+            <w:tcW w:w="2266" w:type="dxa"/>
+          </w:tcPr>
+          <w:p>
+            <w:pPr>
+              <w:tabs>
+                <w:tab w:val="left" w:pos="2595"/>
+              </w:tabs>
+              <w:rPr>
+                <w:sz w:val="22"/>
+                <w:szCs w:val="22"/>
+              </w:rPr>
+            </w:pPr>
+          </w:p>
+        </w:tc>
+      </w:tr>
+    </w:tbl>
+    <w:p>
+      <w:pPr>
+        <w:tabs>
+          <w:tab w:val="left" w:pos="2595"/>
+        </w:tabs>
+        <w:rPr>
+          <w:sz w:val="22"/>
+          <w:szCs w:val="22"/>
+        </w:rPr>
+      </w:pPr>
+    </w:p>
+    <w:p>
+      <w:pPr>
+        <w:tabs>
+          <w:tab w:val="left" w:pos="2595"/>
+        </w:tabs>
+        <w:rPr>
+          <w:sz w:val="22"/>
+          <w:szCs w:val="22"/>
+        </w:rPr>
+      </w:pPr>
+      <w:r>
+        <w:rPr>
+          <w:sz w:val="22"/>
+          <w:szCs w:val="22"/>
+        </w:rPr>
+        <w:t>Mogelijkheden:</w:t>
+      </w:r>
+    </w:p>
+    <w:p>
+      <w:pPr>
+        <w:tabs>
+          <w:tab w:val="left" w:pos="2595"/>
+        </w:tabs>
+        <w:rPr>
+          <w:sz w:val="22"/>
+          <w:szCs w:val="22"/>
+        </w:rPr>
+      </w:pPr>
+    </w:p>
+    <w:p>
+      <w:pPr>
+        <w:tabs>
+          <w:tab w:val="left" w:pos="2595"/>
+        </w:tabs>
+        <w:rPr>
+          <w:sz w:val="22"/>
+          <w:szCs w:val="22"/>
+        </w:rPr>
+      </w:pPr>
+    </w:p>
+    <w:p>
+      <w:pPr>
+        <w:tabs>
+          <w:tab w:val="left" w:pos="2595"/>
+        </w:tabs>
+        <w:rPr>
+          <w:sz w:val="22"/>
+          <w:szCs w:val="22"/>
+        </w:rPr>
+      </w:pPr>
+      <w:r>
+        <w:rPr>
+          <w:sz w:val="22"/>
+          <w:szCs w:val="22"/>
+        </w:rPr>
+        <w:t>Gevaren:</w:t>
+      </w:r>
+    </w:p>
+    <w:p>
+      <w:pPr>
+        <w:tabs>
+          <w:tab w:val="left" w:pos="2595"/>
+        </w:tabs>
+        <w:rPr>
+          <w:sz w:val="22"/>
+          <w:szCs w:val="22"/>
+        </w:rPr>
+      </w:pPr>
+    </w:p>
+    <w:p>
+      <w:pPr>
+        <w:tabs>
+          <w:tab w:val="left" w:pos="2595"/>
+        </w:tabs>
+        <w:rPr>
+          <w:sz w:val="22"/>
+          <w:szCs w:val="22"/>
+        </w:rPr>
+      </w:pPr>
+    </w:p>
+    <w:p>
+      <w:pPr>
+        <w:tabs>
+          <w:tab w:val="left" w:pos="2595"/>
+        </w:tabs>
+        <w:rPr>
+          <w:sz w:val="22"/>
+          <w:szCs w:val="22"/>
+        </w:rPr>
+      </w:pPr>
+      <w:r>
+        <w:rPr>
+          <w:sz w:val="22"/>
+          <w:szCs w:val="22"/>
+        </w:rPr>
+        <w:t>Afspraken om met de gevaren om te gaan:</w:t>
+      </w:r>
+    </w:p>
+    <w:p>
+      <w:pPr>
+        <w:tabs>
+          <w:tab w:val="left" w:pos="2595"/>
+        </w:tabs>
+        <w:rPr>
+          <w:sz w:val="22"/>
+          <w:szCs w:val="22"/>
+        </w:rPr>
+      </w:pPr>
+    </w:p>
+    <w:p>
+      <w:pPr>
+        <w:tabs>
+          <w:tab w:val="left" w:pos="2595"/>
+        </w:tabs>
+        <w:rPr>
+          <w:sz w:val="22"/>
+          <w:szCs w:val="22"/>
+        </w:rPr>
+      </w:pPr>
+      <w:r>
+        <w:rPr>
+          <w:sz w:val="22"/>
+          <w:szCs w:val="22"/>
+        </w:rPr>
+        <w:br/>
+      </w:r>
+    </w:p>
+    <w:p>
+      <w:pPr>
+        <w:rPr>
+          <w:sz w:val="22"/>
+          <w:szCs w:val="22"/>
+        </w:rPr>
+      </w:pPr>
+      <w:r>
+        <w:rPr>
+          <w:sz w:val="22"/>
+          <w:szCs w:val="22"/>
+        </w:rPr>
+        <w:br w:type="page"/>
+      </w:r>
+    </w:p>
+    <w:p>
+      <w:pPr>
+        <w:tabs>
+          <w:tab w:val="left" w:pos="2595"/>
+        </w:tabs>
+        <w:rPr>
+          <w:sz w:val="22"/>
+          <w:szCs w:val="22"/>
+        </w:rPr>
+      </w:pPr>
+      <w:r>
+        <w:rPr>
+          <w:sz w:val="22"/>
+          <w:szCs w:val="22"/>
+        </w:rPr>
+        <w:lastRenderedPageBreak/>
+        <w:t>Belangen bij het Project:</w:t>
+      </w:r>
+    </w:p>
+    <w:p>
+      <w:pPr>
+        <w:tabs>
+          <w:tab w:val="left" w:pos="2595"/>
+        </w:tabs>
+        <w:rPr>
+          <w:sz w:val="22"/>
+          <w:szCs w:val="22"/>
+        </w:rPr>
+      </w:pPr>
+    </w:p>
+    <w:p>
+      <w:pPr>
+        <w:tabs>
+          <w:tab w:val="left" w:pos="2595"/>
+        </w:tabs>
+        <w:rPr>
+          <w:sz w:val="22"/>
+          <w:szCs w:val="22"/>
+        </w:rPr>
+      </w:pPr>
+      <w:r>
+        <w:rPr>
+          <w:sz w:val="22"/>
+          <w:szCs w:val="22"/>
+        </w:rPr>
+        <w:t>Mogelijkheden:</w:t>
+      </w:r>
+    </w:p>
+    <w:p>
+      <w:pPr>
+        <w:tabs>
+          <w:tab w:val="left" w:pos="2595"/>
+        </w:tabs>
+        <w:rPr>
+          <w:sz w:val="22"/>
+          <w:szCs w:val="22"/>
+        </w:rPr>
+      </w:pPr>
+    </w:p>
+    <w:p>
+      <w:pPr>
+        <w:tabs>
+          <w:tab w:val="left" w:pos="2595"/>
+        </w:tabs>
+        <w:rPr>
+          <w:sz w:val="22"/>
+          <w:szCs w:val="22"/>
+        </w:rPr>
+      </w:pPr>
+      <w:r>
+        <w:rPr>
+          <w:sz w:val="22"/>
+          <w:szCs w:val="22"/>
+        </w:rPr>
+        <w:t>Afspraken over het verantwoordelijkheid nemen:</w:t>
+      </w:r>
+    </w:p>
+    <w:p>
+      <w:pPr>
+        <w:tabs>
+          <w:tab w:val="left" w:pos="2595"/>
+        </w:tabs>
+        <w:rPr>
+          <w:sz w:val="22"/>
+          <w:szCs w:val="22"/>
+        </w:rPr>
+      </w:pPr>
+    </w:p>
+    <w:p>
+      <w:pPr>
+        <w:tabs>
+          <w:tab w:val="left" w:pos="2595"/>
+        </w:tabs>
+        <w:rPr>
+          <w:sz w:val="22"/>
+          <w:szCs w:val="22"/>
+        </w:rPr>
+      </w:pPr>
+      <w:r>
+        <w:rPr>
+          <w:sz w:val="22"/>
+          <w:szCs w:val="22"/>
+        </w:rPr>
+        <w:t>Plannen voor samenkomen</w:t>
+      </w:r>
+    </w:p>
+    <w:p>
+      <w:pPr>
+        <w:tabs>
+          <w:tab w:val="left" w:pos="2595"/>
+        </w:tabs>
+        <w:rPr>
+          <w:sz w:val="22"/>
+          <w:szCs w:val="22"/>
+        </w:rPr>
+      </w:pPr>
+    </w:p>
+    <w:p>
+      <w:pPr>
+        <w:tabs>
+          <w:tab w:val="left" w:pos="2595"/>
+        </w:tabs>
+        <w:rPr>
+          <w:sz w:val="22"/>
+          <w:szCs w:val="22"/>
+        </w:rPr>
+      </w:pPr>
+      <w:r>
+        <w:rPr>
+          <w:sz w:val="22"/>
+          <w:szCs w:val="22"/>
+        </w:rPr>
+        <w:t>Motivatie’s:</w:t>
+      </w:r>
+    </w:p>
+    <w:p>
+      <w:pPr>
+        <w:tabs>
+          <w:tab w:val="left" w:pos="2595"/>
+        </w:tabs>
+        <w:rPr>
+          <w:sz w:val="22"/>
+          <w:szCs w:val="22"/>
+        </w:rPr>
+      </w:pPr>
+    </w:p>
+    <w:p>
+      <w:pPr>
+        <w:tabs>
+          <w:tab w:val="left" w:pos="2595"/>
+        </w:tabs>
+        <w:rPr>
+          <w:sz w:val="22"/>
+          <w:szCs w:val="22"/>
+        </w:rPr>
+      </w:pPr>
+      <w:r>
+        <w:rPr>
+          <w:sz w:val="22"/>
+          <w:szCs w:val="22"/>
+        </w:rPr>
+        <w:t>Vertrouwen:</w:t>
+      </w:r>
+    </w:p>
+    <w:p>
+      <w:pPr>
+        <w:tabs>
+          <w:tab w:val="left" w:pos="2595"/>
+        </w:tabs>
+        <w:rPr>
+          <w:sz w:val="22"/>
+          <w:szCs w:val="22"/>
+        </w:rPr>
+      </w:pPr>
+    </w:p>
+    <w:p>
+      <w:pPr>
+        <w:tabs>
+          <w:tab w:val="left" w:pos="2595"/>
+        </w:tabs>
+        <w:rPr>
+          <w:sz w:val="22"/>
+          <w:szCs w:val="22"/>
+        </w:rPr>
+      </w:pPr>
+      <w:r>
+        <w:rPr>
+          <w:sz w:val="22"/>
+          <w:szCs w:val="22"/>
+        </w:rPr>
+        <w:t>Changelog:</w:t>
+      </w:r>
+    </w:p>
+    <w:tbl>
+      <w:tblPr>
+        <w:tblStyle w:val="Tabelraster"/>
+        <w:tblW w:w="0" w:type="auto"/>
+        <w:tblLook w:val="04A0" w:firstRow="1" w:lastRow="0" w:firstColumn="1" w:lastColumn="0" w:noHBand="0" w:noVBand="1"/>
+      </w:tblPr>
+      <w:tblGrid>
+        <w:gridCol w:w="988"/>
+        <w:gridCol w:w="6804"/>
+        <w:gridCol w:w="1270"/>
+      </w:tblGrid>
+      <w:tr>
+        <w:tc>
+          <w:tcPr>
+            <w:tcW w:w="988" w:type="dxa"/>
+          </w:tcPr>
+          <w:p>
+            <w:pPr>
+              <w:tabs>
+                <w:tab w:val="left" w:pos="2595"/>
+              </w:tabs>
+              <w:jc w:val="center"/>
+              <w:rPr>
+                <w:sz w:val="22"/>
+                <w:szCs w:val="22"/>
+              </w:rPr>
+            </w:pPr>
+            <w:r>
+              <w:rPr>
+                <w:sz w:val="22"/>
+                <w:szCs w:val="22"/>
+              </w:rPr>
+              <w:t>Versie</w:t>
+            </w:r>
+          </w:p>
+        </w:tc>
+        <w:tc>
+          <w:tcPr>
+            <w:tcW w:w="6804" w:type="dxa"/>
+          </w:tcPr>
+          <w:p>
+            <w:pPr>
+              <w:tabs>
+                <w:tab w:val="left" w:pos="2595"/>
+              </w:tabs>
+              <w:rPr>
+                <w:sz w:val="22"/>
+                <w:szCs w:val="22"/>
+              </w:rPr>
+            </w:pPr>
+            <w:r>
+              <w:rPr>
+                <w:sz w:val="22"/>
+                <w:szCs w:val="22"/>
+              </w:rPr>
+              <w:t>Aanpassingen</w:t>
+            </w:r>
+          </w:p>
+        </w:tc>
+        <w:tc>
+          <w:tcPr>
+            <w:tcW w:w="1270" w:type="dxa"/>
+          </w:tcPr>
+          <w:p>
+            <w:pPr>
+              <w:tabs>
+                <w:tab w:val="left" w:pos="2595"/>
+              </w:tabs>
+              <w:jc w:val="center"/>
+              <w:rPr>
+                <w:sz w:val="22"/>
+                <w:szCs w:val="22"/>
+              </w:rPr>
+            </w:pPr>
+            <w:r>
+              <w:rPr>
+                <w:sz w:val="22"/>
+                <w:szCs w:val="22"/>
+              </w:rPr>
+              <w:t>Datum</w:t>
+            </w:r>
+          </w:p>
+        </w:tc>
+      </w:tr>
+      <w:tr>
+        <w:tc>
+          <w:tcPr>
+            <w:tcW w:w="988" w:type="dxa"/>
+          </w:tcPr>
+          <w:p>
+            <w:pPr>
+              <w:tabs>
+                <w:tab w:val="left" w:pos="2595"/>
+              </w:tabs>
+              <w:jc w:val="center"/>
+              <w:rPr>
+                <w:sz w:val="22"/>
+                <w:szCs w:val="22"/>
+              </w:rPr>
+            </w:pPr>
+            <w:r>
+              <w:rPr>
+                <w:sz w:val="22"/>
+                <w:szCs w:val="22"/>
+              </w:rPr>
+              <w:t>1.0</w:t>
+            </w:r>
+          </w:p>
+        </w:tc>
+        <w:tc>
+          <w:tcPr>
+            <w:tcW w:w="6804" w:type="dxa"/>
+          </w:tcPr>
+          <w:p>
+            <w:pPr>
+              <w:tabs>
+                <w:tab w:val="left" w:pos="2595"/>
+              </w:tabs>
+              <w:rPr>
+                <w:sz w:val="22"/>
+                <w:szCs w:val="22"/>
+              </w:rPr>
+            </w:pPr>
+            <w:r>
+              <w:rPr>
+                <w:sz w:val="22"/>
+                <w:szCs w:val="22"/>
+              </w:rPr>
+              <w:t>Samenwerkingsovereenkomst</w:t>
+            </w:r>
+            <w:r>
+              <w:rPr>
+                <w:sz w:val="22"/>
+                <w:szCs w:val="22"/>
+              </w:rPr>
+              <w:t xml:space="preserve"> aangemaakt</w:t>
+            </w:r>
+          </w:p>
+        </w:tc>
+        <w:tc>
+          <w:tcPr>
+            <w:tcW w:w="1270" w:type="dxa"/>
+          </w:tcPr>
+          <w:p>
+            <w:pPr>
+              <w:tabs>
+                <w:tab w:val="left" w:pos="2595"/>
+              </w:tabs>
+              <w:jc w:val="center"/>
+              <w:rPr>
+                <w:sz w:val="22"/>
+                <w:szCs w:val="22"/>
+              </w:rPr>
+            </w:pPr>
+            <w:r>
+              <w:rPr>
+                <w:sz w:val="22"/>
+                <w:szCs w:val="22"/>
+              </w:rPr>
+              <w:t>12-</w:t>
+            </w:r>
+            <w:r>
+              <w:rPr>
+                <w:sz w:val="22"/>
+                <w:szCs w:val="22"/>
+              </w:rPr>
+              <w:t>9-2025</w:t>
+            </w:r>
+          </w:p>
+        </w:tc>
+      </w:tr>
+      <w:tr>
+        <w:tc>
+          <w:tcPr>
+            <w:tcW w:w="988" w:type="dxa"/>
+          </w:tcPr>
+          <w:p>
+            <w:pPr>
+              <w:tabs>
+                <w:tab w:val="left" w:pos="2595"/>
+              </w:tabs>
+              <w:jc w:val="center"/>
+              <w:rPr>
+                <w:sz w:val="22"/>
+                <w:szCs w:val="22"/>
+              </w:rPr>
+            </w:pPr>
+          </w:p>
+        </w:tc>
+        <w:tc>
+          <w:tcPr>
+            <w:tcW w:w="6804" w:type="dxa"/>
+          </w:tcPr>
+          <w:p>
+            <w:pPr>
+              <w:tabs>
+                <w:tab w:val="left" w:pos="2595"/>
+              </w:tabs>
+              <w:rPr>
+                <w:sz w:val="22"/>
+                <w:szCs w:val="22"/>
+              </w:rPr>
+            </w:pPr>
+          </w:p>
+        </w:tc>
+        <w:tc>
+          <w:tcPr>
+            <w:tcW w:w="1270" w:type="dxa"/>
+          </w:tcPr>
+          <w:p>
+            <w:pPr>
+              <w:tabs>
+                <w:tab w:val="left" w:pos="2595"/>
+              </w:tabs>
+              <w:jc w:val="center"/>
+              <w:rPr>
+                <w:sz w:val="22"/>
+                <w:szCs w:val="22"/>
+              </w:rPr>
+            </w:pPr>
+          </w:p>
+        </w:tc>
+      </w:tr>
+    </w:tbl>
+    <w:p>
+      <w:pPr>
+        <w:tabs>
+          <w:tab w:val="left" w:pos="2595"/>
+        </w:tabs>
+        <w:rPr>
+          <w:sz w:val="22"/>
+          <w:szCs w:val="22"/>
         </w:rPr>
       </w:pPr>
     </w:p>
@@ -846,7 +2285,6 @@
     <w:next w:val="Standaard"/>
     <w:link w:val="Kop5Char"/>
     <w:uiPriority w:val="9"/>
-    <w:semiHidden/>
     <w:unhideWhenUsed/>
     <w:qFormat/>
     <w:rsid w:val="00081270"/>
@@ -952,7 +2390,6 @@
   <w:style w:type="character" w:default="1" w:styleId="Standaardalinea-lettertype">
     <w:name w:val="Default Paragraph Font"/>
     <w:uiPriority w:val="1"/>
-    <w:semiHidden/>
     <w:unhideWhenUsed/>
   </w:style>
   <w:style w:type="table" w:default="1" w:styleId="Standaardtabel">
@@ -1036,7 +2473,6 @@
     <w:basedOn w:val="Standaardalinea-lettertype"/>
     <w:link w:val="Kop5"/>
     <w:uiPriority w:val="9"/>
-    <w:semiHidden/>
     <w:rsid w:val="00081270"/>
     <w:rPr>
       <w:rFonts w:eastAsiaTheme="majorEastAsia" w:cstheme="majorBidi"/>

</xml_diff>